<commit_message>
RO 2 study slides
</commit_message>
<xml_diff>
--- a/figures/app_interface_figure.docx
+++ b/figures/app_interface_figure.docx
@@ -85,8 +85,6 @@
           </wp:inline>
         </w:drawing>
       </w:r>
-      <w:bookmarkStart w:id="0" w:name="_GoBack"/>
-      <w:bookmarkEnd w:id="0"/>
     </w:p>
     <w:p>
       <w:pPr>
@@ -112,6 +110,8 @@
         </w:rPr>
         <w:t>GI factor on task 2</w:t>
       </w:r>
+      <w:bookmarkStart w:id="0" w:name="_GoBack"/>
+      <w:bookmarkEnd w:id="0"/>
     </w:p>
     <w:p>
       <w:pPr>
@@ -119,66 +119,6 @@
           <w:sz w:val="40"/>
         </w:rPr>
       </w:pPr>
-      <w:r>
-        <w:rPr>
-          <w:noProof/>
-        </w:rPr>
-        <w:drawing>
-          <wp:anchor distT="0" distB="0" distL="114300" distR="114300" simplePos="0" relativeHeight="251660288" behindDoc="0" locked="0" layoutInCell="1" allowOverlap="1" wp14:anchorId="2BF3C7FC">
-            <wp:simplePos x="0" y="0"/>
-            <wp:positionH relativeFrom="column">
-              <wp:posOffset>4007485</wp:posOffset>
-            </wp:positionH>
-            <wp:positionV relativeFrom="paragraph">
-              <wp:posOffset>71310</wp:posOffset>
-            </wp:positionV>
-            <wp:extent cx="1738119" cy="237507"/>
-            <wp:effectExtent l="0" t="0" r="0" b="0"/>
-            <wp:wrapNone/>
-            <wp:docPr id="3" name="Picture 3"/>
-            <wp:cNvGraphicFramePr>
-              <a:graphicFrameLocks xmlns:a="http://schemas.openxmlformats.org/drawingml/2006/main" noChangeAspect="1"/>
-            </wp:cNvGraphicFramePr>
-            <a:graphic xmlns:a="http://schemas.openxmlformats.org/drawingml/2006/main">
-              <a:graphicData uri="http://schemas.openxmlformats.org/drawingml/2006/picture">
-                <pic:pic xmlns:pic="http://schemas.openxmlformats.org/drawingml/2006/picture">
-                  <pic:nvPicPr>
-                    <pic:cNvPr id="1" name=""/>
-                    <pic:cNvPicPr/>
-                  </pic:nvPicPr>
-                  <pic:blipFill>
-                    <a:blip r:embed="rId7">
-                      <a:extLst>
-                        <a:ext uri="{28A0092B-C50C-407E-A947-70E740481C1C}">
-                          <a14:useLocalDpi xmlns:a14="http://schemas.microsoft.com/office/drawing/2010/main" val="0"/>
-                        </a:ext>
-                      </a:extLst>
-                    </a:blip>
-                    <a:stretch>
-                      <a:fillRect/>
-                    </a:stretch>
-                  </pic:blipFill>
-                  <pic:spPr>
-                    <a:xfrm>
-                      <a:off x="0" y="0"/>
-                      <a:ext cx="1738119" cy="237507"/>
-                    </a:xfrm>
-                    <a:prstGeom prst="rect">
-                      <a:avLst/>
-                    </a:prstGeom>
-                  </pic:spPr>
-                </pic:pic>
-              </a:graphicData>
-            </a:graphic>
-            <wp14:sizeRelH relativeFrom="page">
-              <wp14:pctWidth>0</wp14:pctWidth>
-            </wp14:sizeRelH>
-            <wp14:sizeRelV relativeFrom="page">
-              <wp14:pctHeight>0</wp14:pctHeight>
-            </wp14:sizeRelV>
-          </wp:anchor>
-        </w:drawing>
-      </w:r>
       <w:r>
         <w:rPr>
           <w:noProof/>
@@ -190,13 +130,13 @@
               <wp:anchor distT="45720" distB="45720" distL="114300" distR="114300" simplePos="0" relativeHeight="251659264" behindDoc="0" locked="0" layoutInCell="1" allowOverlap="1">
                 <wp:simplePos x="0" y="0"/>
                 <wp:positionH relativeFrom="column">
-                  <wp:posOffset>3710305</wp:posOffset>
+                  <wp:posOffset>3701143</wp:posOffset>
                 </wp:positionH>
                 <wp:positionV relativeFrom="paragraph">
-                  <wp:posOffset>20793</wp:posOffset>
+                  <wp:posOffset>32204</wp:posOffset>
                 </wp:positionV>
-                <wp:extent cx="626745" cy="1404620"/>
-                <wp:effectExtent l="0" t="0" r="1905" b="1905"/>
+                <wp:extent cx="1676400" cy="1404620"/>
+                <wp:effectExtent l="0" t="0" r="0" b="0"/>
                 <wp:wrapNone/>
                 <wp:docPr id="217" name="Text Box 2"/>
                 <wp:cNvGraphicFramePr>
@@ -211,7 +151,7 @@
                       <wps:spPr bwMode="auto">
                         <a:xfrm>
                           <a:off x="0" y="0"/>
-                          <a:ext cx="626745" cy="1404620"/>
+                          <a:ext cx="1676400" cy="1404620"/>
                         </a:xfrm>
                         <a:prstGeom prst="rect">
                           <a:avLst/>
@@ -231,16 +171,16 @@
                           <w:p>
                             <w:pPr>
                               <w:rPr>
-                                <w:sz w:val="28"/>
-                                <w:szCs w:val="28"/>
+                                <w:sz w:val="26"/>
+                                <w:szCs w:val="26"/>
                               </w:rPr>
                             </w:pPr>
                             <w:r>
                               <w:rPr>
-                                <w:sz w:val="28"/>
-                                <w:szCs w:val="28"/>
+                                <w:sz w:val="26"/>
+                                <w:szCs w:val="26"/>
                               </w:rPr>
-                              <w:t>GI,</w:t>
+                              <w:t>GI</w:t>
                             </w:r>
                           </w:p>
                         </w:txbxContent>
@@ -266,22 +206,22 @@
                 <v:stroke joinstyle="miter"/>
                 <v:path gradientshapeok="t" o:connecttype="rect"/>
               </v:shapetype>
-              <v:shape id="Text Box 2" o:spid="_x0000_s1026" type="#_x0000_t202" style="position:absolute;margin-left:292.15pt;margin-top:1.65pt;width:49.35pt;height:110.6pt;z-index:251659264;visibility:visible;mso-wrap-style:square;mso-width-percent:0;mso-height-percent:200;mso-wrap-distance-left:9pt;mso-wrap-distance-top:3.6pt;mso-wrap-distance-right:9pt;mso-wrap-distance-bottom:3.6pt;mso-position-horizontal:absolute;mso-position-horizontal-relative:text;mso-position-vertical:absolute;mso-position-vertical-relative:text;mso-width-percent:0;mso-height-percent:200;mso-width-relative:margin;mso-height-relative:margin;v-text-anchor:top" o:gfxdata="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" fillcolor="white [3212]" stroked="f">
+              <v:shape id="Text Box 2" o:spid="_x0000_s1026" type="#_x0000_t202" style="position:absolute;margin-left:291.45pt;margin-top:2.55pt;width:132pt;height:110.6pt;z-index:251659264;visibility:visible;mso-wrap-style:square;mso-width-percent:0;mso-height-percent:200;mso-wrap-distance-left:9pt;mso-wrap-distance-top:3.6pt;mso-wrap-distance-right:9pt;mso-wrap-distance-bottom:3.6pt;mso-position-horizontal:absolute;mso-position-horizontal-relative:text;mso-position-vertical:absolute;mso-position-vertical-relative:text;mso-width-percent:0;mso-height-percent:200;mso-width-relative:margin;mso-height-relative:margin;v-text-anchor:top" o:gfxdata="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" fillcolor="white [3212]" stroked="f">
                 <v:textbox style="mso-fit-shape-to-text:t">
                   <w:txbxContent>
                     <w:p>
                       <w:pPr>
                         <w:rPr>
-                          <w:sz w:val="28"/>
-                          <w:szCs w:val="28"/>
+                          <w:sz w:val="26"/>
+                          <w:szCs w:val="26"/>
                         </w:rPr>
                       </w:pPr>
                       <w:r>
                         <w:rPr>
-                          <w:sz w:val="28"/>
-                          <w:szCs w:val="28"/>
+                          <w:sz w:val="26"/>
+                          <w:szCs w:val="26"/>
                         </w:rPr>
-                        <w:t>GI,</w:t>
+                        <w:t>GI</w:t>
                       </w:r>
                     </w:p>
                   </w:txbxContent>
@@ -311,7 +251,7 @@
                     <pic:cNvPicPr/>
                   </pic:nvPicPr>
                   <pic:blipFill rotWithShape="1">
-                    <a:blip r:embed="rId8"/>
+                    <a:blip r:embed="rId7"/>
                     <a:srcRect t="10444" r="400"/>
                     <a:stretch/>
                   </pic:blipFill>
@@ -493,7 +433,7 @@
                     <pic:cNvPicPr/>
                   </pic:nvPicPr>
                   <pic:blipFill rotWithShape="1">
-                    <a:blip r:embed="rId9"/>
+                    <a:blip r:embed="rId8"/>
                     <a:srcRect t="10912" b="-1"/>
                     <a:stretch/>
                   </pic:blipFill>
@@ -540,7 +480,7 @@
                     <pic:cNvPicPr/>
                   </pic:nvPicPr>
                   <pic:blipFill rotWithShape="1">
-                    <a:blip r:embed="rId10"/>
+                    <a:blip r:embed="rId9"/>
                     <a:srcRect t="9214" b="1"/>
                     <a:stretch/>
                   </pic:blipFill>
@@ -587,7 +527,7 @@
                     <pic:cNvPicPr/>
                   </pic:nvPicPr>
                   <pic:blipFill rotWithShape="1">
-                    <a:blip r:embed="rId8"/>
+                    <a:blip r:embed="rId7"/>
                     <a:srcRect t="10444"/>
                     <a:stretch/>
                   </pic:blipFill>
@@ -1216,6 +1156,7 @@
   <w:style w:type="character" w:default="1" w:styleId="DefaultParagraphFont">
     <w:name w:val="Default Paragraph Font"/>
     <w:uiPriority w:val="1"/>
+    <w:semiHidden/>
     <w:unhideWhenUsed/>
   </w:style>
   <w:style w:type="table" w:default="1" w:styleId="TableNormal">
@@ -1553,7 +1494,7 @@
 </file>
 
 <file path=customXml/itemProps1.xml><?xml version="1.0" encoding="utf-8"?>
-<ds:datastoreItem xmlns:ds="http://schemas.openxmlformats.org/officeDocument/2006/customXml" ds:itemID="{4EA4E5C2-571B-4D3C-B0AC-11AED202A76E}">
+<ds:datastoreItem xmlns:ds="http://schemas.openxmlformats.org/officeDocument/2006/customXml" ds:itemID="{C0A3DAA5-9AEE-4453-8D6C-8DA436D3A3A4}">
   <ds:schemaRefs>
     <ds:schemaRef ds:uri="http://schemas.openxmlformats.org/officeDocument/2006/bibliography"/>
   </ds:schemaRefs>

</xml_diff>